<commit_message>
Started adding task IDs
Started adding task IDs
Updated Project Plan
</commit_message>
<xml_diff>
--- a/Minutes/1 Minutes for the 14.10.2014.docx
+++ b/Minutes/1 Minutes for the 14.10.2014.docx
@@ -192,7 +192,10 @@
         <w:tab/>
       </w:r>
       <w:r>
-        <w:t xml:space="preserve"> 1.0</w:t>
+        <w:t xml:space="preserve"> 1.</w:t>
+      </w:r>
+      <w:r>
+        <w:t>1</w:t>
       </w:r>
     </w:p>
     <w:p/>
@@ -223,28 +226,6 @@
       </w:r>
       <w:r>
         <w:t>.</w:t>
-      </w:r>
-      <w:r>
-        <w:br/>
-        <w:t>ACTION:</w:t>
-      </w:r>
-      <w:r>
-        <w:t xml:space="preserve"> </w:t>
-      </w:r>
-      <w:r>
-        <w:t xml:space="preserve"> Jonathon Shire (jos56)</w:t>
-      </w:r>
-      <w:r>
-        <w:tab/>
-      </w:r>
-      <w:r>
-        <w:tab/>
-      </w:r>
-      <w:r>
-        <w:tab/>
-      </w:r>
-      <w:r>
-        <w:tab/>
       </w:r>
       <w:r>
         <w:tab/>
@@ -268,23 +249,10 @@
         </w:numPr>
       </w:pPr>
       <w:r>
-        <w:t>Email Christopher Malton (cpm6) Skype details and create a chat group.</w:t>
-      </w:r>
-      <w:r>
-        <w:br/>
-        <w:t>ACTION: Christopher Malton (cpm6)</w:t>
-      </w:r>
-      <w:r>
-        <w:tab/>
-      </w:r>
-      <w:r>
-        <w:tab/>
-      </w:r>
-      <w:r>
-        <w:tab/>
-      </w:r>
-      <w:r>
-        <w:tab/>
+        <w:t xml:space="preserve">Email Christopher Malton (cpm6) Skype details </w:t>
+      </w:r>
+      <w:r>
+        <w:t>and create a chat group.</w:t>
       </w:r>
       <w:r>
         <w:tab/>
@@ -444,7 +412,13 @@
         </w:numPr>
       </w:pPr>
       <w:r>
-        <w:t>Sophie Joseph(soj6) was going to present SE.QA.02</w:t>
+        <w:t>Sophie Joseph</w:t>
+      </w:r>
+      <w:r>
+        <w:t xml:space="preserve"> </w:t>
+      </w:r>
+      <w:r>
+        <w:t>(soj6) was going to present SE.QA.02</w:t>
       </w:r>
       <w:r>
         <w:tab/>
@@ -471,7 +445,13 @@
         </w:numPr>
       </w:pPr>
       <w:r>
-        <w:t xml:space="preserve">Nicholas Grey(nig13) </w:t>
+        <w:t>Nicholas Grey</w:t>
+      </w:r>
+      <w:r>
+        <w:t xml:space="preserve"> </w:t>
+      </w:r>
+      <w:r>
+        <w:t xml:space="preserve">(nig13) </w:t>
       </w:r>
       <w:r>
         <w:t>was going to present SE.QA.03</w:t>
@@ -512,14 +492,15 @@
       </w:r>
       <w:proofErr w:type="spellEnd"/>
       <w:r>
+        <w:t xml:space="preserve"> Ahmed</w:t>
+      </w:r>
+      <w:r>
         <w:t xml:space="preserve"> </w:t>
       </w:r>
-      <w:proofErr w:type="gramStart"/>
-      <w:r>
-        <w:t>Ahmed(</w:t>
+      <w:r>
+        <w:t>(</w:t>
       </w:r>
       <w:proofErr w:type="spellStart"/>
-      <w:proofErr w:type="gramEnd"/>
       <w:r>
         <w:t>awa</w:t>
       </w:r>
@@ -607,20 +588,23 @@
         </w:numPr>
       </w:pPr>
       <w:r>
-        <w:t>Project plan mainly don’t by the project leader with the help of others.</w:t>
+        <w:t xml:space="preserve">Project plan mainly </w:t>
+      </w:r>
+      <w:r>
+        <w:t>done</w:t>
+      </w:r>
+      <w:r>
+        <w:t xml:space="preserve"> by the project leader with the help of others.</w:t>
       </w:r>
       <w:r>
         <w:br/>
-        <w:t xml:space="preserve">Nicholas </w:t>
-      </w:r>
-      <w:proofErr w:type="gramStart"/>
-      <w:r>
-        <w:t>Grey(</w:t>
-      </w:r>
-      <w:proofErr w:type="gramEnd"/>
-      <w:r>
-        <w:t>nig13).</w:t>
-      </w:r>
+        <w:t>Nicholas Grey(nig13).</w:t>
+      </w:r>
+      <w:r>
+        <w:t xml:space="preserve"> </w:t>
+      </w:r>
+      <w:bookmarkStart w:id="0" w:name="_GoBack"/>
+      <w:bookmarkEnd w:id="0"/>
     </w:p>
     <w:p>
       <w:pPr>
@@ -812,7 +796,6 @@
         </w:numPr>
       </w:pPr>
       <w:r>
-        <w:lastRenderedPageBreak/>
         <w:t xml:space="preserve">QA Manager </w:t>
       </w:r>
       <w:r>
@@ -848,6 +831,7 @@
         </w:numPr>
       </w:pPr>
       <w:r>
+        <w:lastRenderedPageBreak/>
         <w:t>Architect</w:t>
       </w:r>
       <w:r>
@@ -896,11 +880,9 @@
       <w:r>
         <w:t xml:space="preserve">Project leader come with an agenda for next </w:t>
       </w:r>
-      <w:proofErr w:type="spellStart"/>
-      <w:r>
-        <w:t>weeks</w:t>
-      </w:r>
-      <w:proofErr w:type="spellEnd"/>
+      <w:r>
+        <w:t>week’s</w:t>
+      </w:r>
       <w:r>
         <w:t xml:space="preserve"> meeting </w:t>
       </w:r>
@@ -1223,8 +1205,6 @@
               </w:rPr>
               <w:t>16.10.2014</w:t>
             </w:r>
-            <w:bookmarkStart w:id="0" w:name="_GoBack"/>
-            <w:bookmarkEnd w:id="0"/>
             <w:r>
               <w:rPr>
                 <w:sz w:val="22"/>
@@ -1325,7 +1305,21 @@
                 <w:sz w:val="22"/>
                 <w:szCs w:val="22"/>
               </w:rPr>
-              <w:t>22.1.2015</w:t>
+              <w:t>22.</w:t>
+            </w:r>
+            <w:r>
+              <w:rPr>
+                <w:sz w:val="22"/>
+                <w:szCs w:val="22"/>
+              </w:rPr>
+              <w:t>0</w:t>
+            </w:r>
+            <w:r>
+              <w:rPr>
+                <w:sz w:val="22"/>
+                <w:szCs w:val="22"/>
+              </w:rPr>
+              <w:t>1.2015</w:t>
             </w:r>
           </w:p>
         </w:tc>

</xml_diff>